<commit_message>
Seleccion variables con sesgo lineal
</commit_message>
<xml_diff>
--- a/Log.docx
+++ b/Log.docx
@@ -144,10 +144,13 @@
       </w:r>
       <w:proofErr w:type="spellEnd"/>
       <w:r>
-        <w:t xml:space="preserve"> de desmbalaceo</w:t>
-      </w:r>
-      <w:bookmarkStart w:id="0" w:name="_GoBack"/>
-      <w:bookmarkEnd w:id="0"/>
+        <w:t xml:space="preserve"> de </w:t>
+      </w:r>
+      <w:proofErr w:type="spellStart"/>
+      <w:r>
+        <w:t>desmbalaceo</w:t>
+      </w:r>
+      <w:proofErr w:type="spellEnd"/>
     </w:p>
     <w:p>
       <w:pPr>
@@ -391,14 +394,78 @@
       </w:r>
       <w:proofErr w:type="spellEnd"/>
     </w:p>
-    <w:p>
-      <w:pPr>
-        <w:pStyle w:val="Prrafodelista"/>
-        <w:numPr>
-          <w:ilvl w:val="0"/>
-          <w:numId w:val="1"/>
-        </w:numPr>
-      </w:pPr>
+    <w:p/>
+    <w:p>
+      <w:r>
+        <w:br w:type="page"/>
+      </w:r>
+    </w:p>
+    <w:p>
+      <w:pPr>
+        <w:pStyle w:val="Ttulo1"/>
+      </w:pPr>
+      <w:r>
+        <w:lastRenderedPageBreak/>
+        <w:t>Selección de variables</w:t>
+      </w:r>
+    </w:p>
+    <w:p>
+      <w:r>
+        <w:t xml:space="preserve">Las </w:t>
+      </w:r>
+      <w:proofErr w:type="spellStart"/>
+      <w:r>
+        <w:t>varaibles</w:t>
+      </w:r>
+      <w:proofErr w:type="spellEnd"/>
+      <w:r>
+        <w:t xml:space="preserve"> que elija estarán en todos los modelos </w:t>
+      </w:r>
+      <w:proofErr w:type="gramStart"/>
+      <w:r>
+        <w:t>¿</w:t>
+      </w:r>
+      <w:proofErr w:type="gramEnd"/>
+    </w:p>
+    <w:p>
+      <w:r>
+        <w:t xml:space="preserve">Como elijo las </w:t>
+      </w:r>
+      <w:proofErr w:type="gramStart"/>
+      <w:r>
+        <w:t>variables ?</w:t>
+      </w:r>
+      <w:proofErr w:type="gramEnd"/>
+      <w:r>
+        <w:t xml:space="preserve"> modelos tentativos, compararlos ,elegir el mejor, tunearlo</w:t>
+      </w:r>
+    </w:p>
+    <w:p>
+      <w:r>
+        <w:t>Todo se basa en tener un conjunto de modelo, desde modelo robusto pero menos sesgo hasta modelo con menos sesgo y más varianza</w:t>
+      </w:r>
+      <w:bookmarkStart w:id="0" w:name="_GoBack"/>
+      <w:bookmarkEnd w:id="0"/>
+    </w:p>
+    <w:p>
+      <w:proofErr w:type="spellStart"/>
+      <w:r>
+        <w:t>Aproximacion</w:t>
+      </w:r>
+      <w:proofErr w:type="spellEnd"/>
+      <w:r>
+        <w:t xml:space="preserve"> lineal</w:t>
+      </w:r>
+    </w:p>
+    <w:p>
+      <w:proofErr w:type="spellStart"/>
+      <w:r>
+        <w:t>Aproximacion</w:t>
+      </w:r>
+      <w:proofErr w:type="spellEnd"/>
+      <w:r>
+        <w:t xml:space="preserve"> no lineal</w:t>
+      </w:r>
     </w:p>
     <w:sectPr>
       <w:pgSz w:w="11906" w:h="16838"/>

</xml_diff>

<commit_message>
Seleccion varaibles & tuneados redes
</commit_message>
<xml_diff>
--- a/Log.docx
+++ b/Log.docx
@@ -444,28 +444,31 @@
       <w:r>
         <w:t>Todo se basa en tener un conjunto de modelo, desde modelo robusto pero menos sesgo hasta modelo con menos sesgo y más varianza</w:t>
       </w:r>
+    </w:p>
+    <w:p>
+      <w:proofErr w:type="spellStart"/>
+      <w:r>
+        <w:t>Aproximacion</w:t>
+      </w:r>
+      <w:proofErr w:type="spellEnd"/>
+      <w:r>
+        <w:t xml:space="preserve"> lineal</w:t>
+      </w:r>
+    </w:p>
+    <w:p>
+      <w:proofErr w:type="spellStart"/>
+      <w:r>
+        <w:t>Aproximacion</w:t>
+      </w:r>
+      <w:proofErr w:type="spellEnd"/>
+      <w:r>
+        <w:t xml:space="preserve"> no lineal</w:t>
+      </w:r>
+    </w:p>
+    <w:p/>
+    <w:p>
       <w:bookmarkStart w:id="0" w:name="_GoBack"/>
       <w:bookmarkEnd w:id="0"/>
-    </w:p>
-    <w:p>
-      <w:proofErr w:type="spellStart"/>
-      <w:r>
-        <w:t>Aproximacion</w:t>
-      </w:r>
-      <w:proofErr w:type="spellEnd"/>
-      <w:r>
-        <w:t xml:space="preserve"> lineal</w:t>
-      </w:r>
-    </w:p>
-    <w:p>
-      <w:proofErr w:type="spellStart"/>
-      <w:r>
-        <w:t>Aproximacion</w:t>
-      </w:r>
-      <w:proofErr w:type="spellEnd"/>
-      <w:r>
-        <w:t xml:space="preserve"> no lineal</w:t>
-      </w:r>
     </w:p>
     <w:sectPr>
       <w:pgSz w:w="11906" w:h="16838"/>

</xml_diff>